<commit_message>
"[oki] change bab II and proposal"
</commit_message>
<xml_diff>
--- a/Tugas Akhir/BAB II/Another BAB II.docx
+++ b/Tugas Akhir/BAB II/Another BAB II.docx
@@ -1560,37 +1560,37 @@
         <w:rPr>
           <w:i/>
         </w:rPr>
+        <w:t>Proof of Stake</w:t>
+      </w:r>
+      <w:r>
+        <w:t xml:space="preserve"> adalah protokol yang lebih ramah energi dibandingkan dengan </w:t>
+      </w:r>
+      <w:r>
+        <w:rPr>
+          <w:i/>
+        </w:rPr>
         <w:t>Proof of Work</w:t>
       </w:r>
       <w:r>
-        <w:t xml:space="preserve"> (PoW) adalah strategi konsensus yang digunakan pada Bitcoin. Jika sebuah </w:t>
-      </w:r>
-      <w:r>
-        <w:rPr>
-          <w:i/>
-        </w:rPr>
-        <w:t>node</w:t>
-      </w:r>
-      <w:r>
-        <w:t xml:space="preserve"> ingin mencatat sebuah blok, banyak usaha yang harus dilakukan oleh </w:t>
-      </w:r>
-      <w:r>
-        <w:rPr>
-          <w:i/>
-        </w:rPr>
-        <w:t>node</w:t>
-      </w:r>
-      <w:r>
-        <w:t xml:space="preserve"> tersebut untuk membuktikan bahwa </w:t>
-      </w:r>
-      <w:r>
-        <w:rPr>
-          <w:i/>
-        </w:rPr>
-        <w:t>node</w:t>
-      </w:r>
-      <w:r>
-        <w:t xml:space="preserve"> tersebut tidak memiliki keinginan untuk menyerang jaringan </w:t>
+        <w:t xml:space="preserve"> (PoW). </w:t>
+      </w:r>
+      <w:r>
+        <w:rPr>
+          <w:i/>
+        </w:rPr>
+        <w:t>Miner</w:t>
+      </w:r>
+      <w:r>
+        <w:t xml:space="preserve"> dalam PoS harus membuktikan kepemilikan dengan memiliki sejumlah uang (</w:t>
+      </w:r>
+      <w:r>
+        <w:rPr>
+          <w:i/>
+        </w:rPr>
+        <w:t>cryptocurrency</w:t>
+      </w:r>
+      <w:r>
+        <w:t xml:space="preserve"> yang dibuat pada </w:t>
       </w:r>
       <w:r>
         <w:rPr>
@@ -1599,7 +1599,16 @@
         <w:t>blockchain</w:t>
       </w:r>
       <w:r>
-        <w:t xml:space="preserve"> yang ada, hal ini yang mendasari cara kerja konsensus ini. Konsensus ini membutuhkan nilai </w:t>
+        <w:t xml:space="preserve"> tertentu). Pemilihan dengan melihat jumlah saldo cukup tidak adil karena orang yang paling kaya di jaringan tersebut akan mendominasi. Oleh karena itu, terdapat beberapa solusi yang diajukan untuk mengombinasi jumlah saldo dan hal lain untuk menambah blok baru pada jaringan. Contoh, pada </w:t>
+      </w:r>
+      <w:r>
+        <w:rPr>
+          <w:i/>
+        </w:rPr>
+        <w:t>blockchain</w:t>
+      </w:r>
+      <w:r>
+        <w:t xml:space="preserve">, dimana membuat blok selanjutnya akan diacak dengan menggunakan rumus yang mencari nilai </w:t>
       </w:r>
       <w:r>
         <w:rPr>
@@ -1608,94 +1617,7 @@
         <w:t>hash</w:t>
       </w:r>
       <w:r>
-        <w:t xml:space="preserve"> yang dihitung tersebut untuk sama dengan atau lebih kecil dari nilai yang telah ditentukan sebelumnya. Ketika salah satu </w:t>
-      </w:r>
-      <w:r>
-        <w:rPr>
-          <w:i/>
-        </w:rPr>
-        <w:t>node</w:t>
-      </w:r>
-      <w:r>
-        <w:t xml:space="preserve"> dalam jaringan berhasil mencapai nilai yang ditentukan, maka blok tersebut akan disebarkan ke jaringan dan semua </w:t>
-      </w:r>
-      <w:r>
-        <w:rPr>
-          <w:i/>
-        </w:rPr>
-        <w:t>node</w:t>
-      </w:r>
-      <w:r>
-        <w:t xml:space="preserve"> dalam jaringan masing-masing mengkonfirmasi kebenaran nilai </w:t>
-      </w:r>
-      <w:r>
-        <w:rPr>
-          <w:i/>
-        </w:rPr>
-        <w:t>hash</w:t>
-      </w:r>
-      <w:r>
-        <w:t xml:space="preserve"> itu, dan setelah itu blok dinyatakan valid. Setelah itu semua </w:t>
-      </w:r>
-      <w:r>
-        <w:rPr>
-          <w:i/>
-        </w:rPr>
-        <w:t>node</w:t>
-      </w:r>
-      <w:r>
-        <w:t xml:space="preserve"> harus menambahkan blok ini ke </w:t>
-      </w:r>
-      <w:r>
-        <w:rPr>
-          <w:i/>
-        </w:rPr>
-        <w:t>blockchain</w:t>
-      </w:r>
-      <w:r>
-        <w:t xml:space="preserve"> mereka. </w:t>
-      </w:r>
-      <w:r>
-        <w:rPr>
-          <w:i/>
-        </w:rPr>
-        <w:t>Node</w:t>
-      </w:r>
-      <w:r>
-        <w:rPr>
-          <w:i/>
-        </w:rPr>
-        <w:t>s</w:t>
-      </w:r>
-      <w:r>
-        <w:t xml:space="preserve"> yang menghitung nilai </w:t>
-      </w:r>
-      <w:r>
-        <w:rPr>
-          <w:i/>
-        </w:rPr>
-        <w:t>hash</w:t>
-      </w:r>
-      <w:r>
-        <w:t xml:space="preserve"> ini disebut dengan </w:t>
-      </w:r>
-      <w:r>
-        <w:rPr>
-          <w:i/>
-        </w:rPr>
-        <w:t>miners</w:t>
-      </w:r>
-      <w:r>
-        <w:t xml:space="preserve"> dan proses pengerjaan PoW ini disebut </w:t>
-      </w:r>
-      <w:r>
-        <w:rPr>
-          <w:i/>
-        </w:rPr>
-        <w:t>mining</w:t>
-      </w:r>
-      <w:r>
-        <w:t xml:space="preserve"> dalam Bitcoin (Frankenfield, 2019).</w:t>
+        <w:t xml:space="preserve"> uang paling kecil lalu dikombinasikan dengan saldo orang tersebut (Frankenfield, 2019). </w:t>
       </w:r>
     </w:p>
     <w:p>
@@ -1758,32 +1680,35 @@
         <w:jc w:val="both"/>
       </w:pPr>
       <w:r>
+        <w:t xml:space="preserve">Pada teknologi </w:t>
+      </w:r>
+      <w:r>
+        <w:rPr>
+          <w:i/>
+        </w:rPr>
+        <w:t>blockchain</w:t>
+      </w:r>
+      <w:r>
+        <w:t xml:space="preserve"> </w:t>
+      </w:r>
+      <w:r>
+        <w:t xml:space="preserve">kriptografi </w:t>
+      </w:r>
+      <w:r>
+        <w:t xml:space="preserve">menggunakan metode </w:t>
+      </w:r>
+      <w:r>
+        <w:rPr>
+          <w:i/>
+        </w:rPr>
+        <w:t>Hashing</w:t>
+      </w:r>
+      <w:r>
+        <w:t xml:space="preserve">, yang digunakan untuk memverifikasi integritas data transaksi di jaringan secara </w:t>
+      </w:r>
+      <w:r>
         <w:lastRenderedPageBreak/>
-        <w:t xml:space="preserve">Pada teknologi </w:t>
-      </w:r>
-      <w:r>
-        <w:rPr>
-          <w:i/>
-        </w:rPr>
-        <w:t>blockchain</w:t>
-      </w:r>
-      <w:r>
-        <w:t xml:space="preserve"> </w:t>
-      </w:r>
-      <w:r>
-        <w:t xml:space="preserve">kriptografi </w:t>
-      </w:r>
-      <w:r>
-        <w:t xml:space="preserve">menggunakan metode </w:t>
-      </w:r>
-      <w:r>
-        <w:rPr>
-          <w:i/>
-        </w:rPr>
-        <w:t>Hashing</w:t>
-      </w:r>
-      <w:r>
-        <w:t xml:space="preserve">, yang digunakan untuk memverifikasi integritas data transaksi di jaringan secara efisien. </w:t>
+        <w:t xml:space="preserve">efisien. </w:t>
       </w:r>
       <w:r>
         <w:rPr>
@@ -2061,14 +1986,84 @@
         <w:ind w:left="360" w:firstLine="360"/>
         <w:jc w:val="both"/>
       </w:pPr>
+      <w:r>
+        <w:t>A</w:t>
+      </w:r>
+      <w:r>
+        <w:t>saadakd</w:t>
+      </w:r>
+      <w:r>
+        <w:t>adadadaaaaaaaaaaaaaaaaaaaaaaaaaaaaaaaaaaaaaaaaaaaaaaaaaaaaaaaaaaaaaaaaaaaaaaaaaaaaaaaaaaaa</w:t>
+      </w:r>
+    </w:p>
+    <w:p>
+      <w:r>
+        <w:br w:type="page"/>
+      </w:r>
+    </w:p>
+    <w:p>
+      <w:pPr>
+        <w:pStyle w:val="ListParagraph"/>
+        <w:spacing w:line="360" w:lineRule="auto"/>
+        <w:ind w:left="360" w:firstLine="360"/>
+        <w:jc w:val="both"/>
+      </w:pPr>
+      <w:r>
+        <w:rPr>
+          <w:noProof/>
+        </w:rPr>
+        <w:lastRenderedPageBreak/>
+        <w:drawing>
+          <wp:inline distT="0" distB="0" distL="0" distR="0" wp14:anchorId="17659C2E" wp14:editId="30255280">
+            <wp:extent cx="4343400" cy="1193113"/>
+            <wp:effectExtent l="0" t="0" r="0" b="7620"/>
+            <wp:docPr id="6" name="Picture 6" descr="https://www.researchgate.net/profile/Merlinda-Andoni/publication/328760651/figure/fig2/AS:689906120654848@1541497845023/Visual-representation-of-a-blockchain-transaction-users-agree-on-a-transaction-which-is.png"/>
+            <wp:cNvGraphicFramePr>
+              <a:graphicFrameLocks xmlns:a="http://schemas.openxmlformats.org/drawingml/2006/main" noChangeAspect="1"/>
+            </wp:cNvGraphicFramePr>
+            <a:graphic xmlns:a="http://schemas.openxmlformats.org/drawingml/2006/main">
+              <a:graphicData uri="http://schemas.openxmlformats.org/drawingml/2006/picture">
+                <pic:pic xmlns:pic="http://schemas.openxmlformats.org/drawingml/2006/picture">
+                  <pic:nvPicPr>
+                    <pic:cNvPr id="0" name="Picture 5" descr="https://www.researchgate.net/profile/Merlinda-Andoni/publication/328760651/figure/fig2/AS:689906120654848@1541497845023/Visual-representation-of-a-blockchain-transaction-users-agree-on-a-transaction-which-is.png"/>
+                    <pic:cNvPicPr>
+                      <a:picLocks noChangeAspect="1" noChangeArrowheads="1"/>
+                    </pic:cNvPicPr>
+                  </pic:nvPicPr>
+                  <pic:blipFill>
+                    <a:blip r:embed="rId6">
+                      <a:extLst>
+                        <a:ext uri="{28A0092B-C50C-407E-A947-70E740481C1C}">
+                          <a14:useLocalDpi xmlns:a14="http://schemas.microsoft.com/office/drawing/2010/main" val="0"/>
+                        </a:ext>
+                      </a:extLst>
+                    </a:blip>
+                    <a:srcRect/>
+                    <a:stretch>
+                      <a:fillRect/>
+                    </a:stretch>
+                  </pic:blipFill>
+                  <pic:spPr bwMode="auto">
+                    <a:xfrm>
+                      <a:off x="0" y="0"/>
+                      <a:ext cx="4374588" cy="1201680"/>
+                    </a:xfrm>
+                    <a:prstGeom prst="rect">
+                      <a:avLst/>
+                    </a:prstGeom>
+                    <a:noFill/>
+                    <a:ln>
+                      <a:noFill/>
+                    </a:ln>
+                  </pic:spPr>
+                </pic:pic>
+              </a:graphicData>
+            </a:graphic>
+          </wp:inline>
+        </w:drawing>
+      </w:r>
       <w:bookmarkStart w:id="0" w:name="_GoBack"/>
       <w:bookmarkEnd w:id="0"/>
-      <w:r>
-        <w:t>asaadakd</w:t>
-      </w:r>
-      <w:r>
-        <w:t>adadadaaaaaaaaaaaaaaaaaaaaaaaaaaaaaaaaaaaaaaaaaaaaaaaaaaaaaaaaaaaaaaaaaaaaaaaaaaaaaaaaaaaa</w:t>
-      </w:r>
     </w:p>
     <w:sectPr>
       <w:pgSz w:w="11907" w:h="16839" w:code="9"/>

</xml_diff>